<commit_message>
Updated for hand in[
</commit_message>
<xml_diff>
--- a/Admin/QualityDoc and CodeOfConduct/Quality Document.docx
+++ b/Admin/QualityDoc and CodeOfConduct/Quality Document.docx
@@ -1,6 +1,6 @@
 
 <file path=word/document.xml><?xml version="1.0" encoding="utf-8"?>
-<w:document xmlns:mc="http://schemas.openxmlformats.org/markup-compatibility/2006" xmlns:o="urn:schemas-microsoft-com:office:office" xmlns:r="http://schemas.openxmlformats.org/officeDocument/2006/relationships" xmlns:m="http://schemas.openxmlformats.org/officeDocument/2006/math" xmlns:v="urn:schemas-microsoft-com:vml" xmlns:wp="http://schemas.openxmlformats.org/drawingml/2006/wordprocessingDrawing" xmlns:w10="urn:schemas-microsoft-com:office:word" xmlns:w="http://schemas.openxmlformats.org/wordprocessingml/2006/main" xmlns:wne="http://schemas.microsoft.com/office/word/2006/wordml" xmlns:sl="http://schemas.openxmlformats.org/schemaLibrary/2006/main" xmlns:a="http://schemas.openxmlformats.org/drawingml/2006/main" xmlns:pic="http://schemas.openxmlformats.org/drawingml/2006/picture" xmlns:c="http://schemas.openxmlformats.org/drawingml/2006/chart" xmlns:lc="http://schemas.openxmlformats.org/drawingml/2006/lockedCanvas" xmlns:dgm="http://schemas.openxmlformats.org/drawingml/2006/diagram" xmlns:wps="http://schemas.microsoft.com/office/word/2010/wordprocessingShape" xmlns:wpg="http://schemas.microsoft.com/office/word/2010/wordprocessingGroup">
+<w:document xmlns:mc="http://schemas.openxmlformats.org/markup-compatibility/2006" xmlns:o="urn:schemas-microsoft-com:office:office" xmlns:r="http://schemas.openxmlformats.org/officeDocument/2006/relationships" xmlns:m="http://schemas.openxmlformats.org/officeDocument/2006/math" xmlns:v="urn:schemas-microsoft-com:vml" xmlns:wp="http://schemas.openxmlformats.org/drawingml/2006/wordprocessingDrawing" xmlns:w10="urn:schemas-microsoft-com:office:word" xmlns:w="http://schemas.openxmlformats.org/wordprocessingml/2006/main" xmlns:wne="http://schemas.microsoft.com/office/word/2006/wordml" xmlns:sl="http://schemas.openxmlformats.org/schemaLibrary/2006/main" xmlns:a="http://schemas.openxmlformats.org/drawingml/2006/main" xmlns:pic="http://schemas.openxmlformats.org/drawingml/2006/picture" xmlns:c="http://schemas.openxmlformats.org/drawingml/2006/chart" xmlns:lc="http://schemas.openxmlformats.org/drawingml/2006/lockedCanvas" xmlns:dgm="http://schemas.openxmlformats.org/drawingml/2006/diagram" xmlns:wps="http://schemas.microsoft.com/office/word/2010/wordprocessingShape" xmlns:wpg="http://schemas.microsoft.com/office/word/2010/wordprocessingGroup" xmlns:w14="http://schemas.microsoft.com/office/word/2010/wordml" xmlns:w15="http://schemas.microsoft.com/office/word/2012/wordml">
   <w:body>
     <w:p>
       <w:pPr>
@@ -19,7 +19,7 @@
           <w:szCs w:val="24"/>
           <w:rtl w:val="0"/>
         </w:rPr>
-        <w:t xml:space="preserve">PLACEHOLDER FOR QUALITY DOCUMENT</w:t>
+        <w:t xml:space="preserve">QUALITY DOCUMENT</w:t>
       </w:r>
     </w:p>
     <w:p>
@@ -104,12 +104,10 @@
         <w:rPr>
           <w:sz w:val="24"/>
           <w:szCs w:val="24"/>
-          <w:u w:val="none"/>
-        </w:rPr>
-      </w:pPr>
-      <w:r>
-        <w:rPr>
-          <w:color w:val="ff0000"/>
+        </w:rPr>
+      </w:pPr>
+      <w:r>
+        <w:rPr>
           <w:sz w:val="24"/>
           <w:szCs w:val="24"/>
           <w:rtl w:val="0"/>
@@ -126,7 +124,6 @@
       </w:r>
       <w:r>
         <w:rPr>
-          <w:color w:val="ff9900"/>
           <w:sz w:val="24"/>
           <w:szCs w:val="24"/>
           <w:rtl w:val="0"/>
@@ -143,7 +140,6 @@
       </w:r>
       <w:r>
         <w:rPr>
-          <w:color w:val="4a86e8"/>
           <w:sz w:val="24"/>
           <w:szCs w:val="24"/>
           <w:rtl w:val="0"/>
@@ -160,7 +156,6 @@
       </w:r>
       <w:r>
         <w:rPr>
-          <w:color w:val="0000ff"/>
           <w:sz w:val="24"/>
           <w:szCs w:val="24"/>
           <w:rtl w:val="0"/>
@@ -177,7 +172,6 @@
       </w:r>
       <w:r>
         <w:rPr>
-          <w:color w:val="9900ff"/>
           <w:sz w:val="24"/>
           <w:szCs w:val="24"/>
           <w:rtl w:val="0"/>
@@ -194,7 +188,6 @@
       </w:r>
       <w:r>
         <w:rPr>
-          <w:color w:val="ff00ff"/>
           <w:sz w:val="24"/>
           <w:szCs w:val="24"/>
           <w:rtl w:val="0"/>
@@ -208,6 +201,54 @@
           <w:rtl w:val="0"/>
         </w:rPr>
         <w:t xml:space="preserve">.</w:t>
+      </w:r>
+    </w:p>
+    <w:p>
+      <w:pPr>
+        <w:numPr>
+          <w:ilvl w:val="0"/>
+          <w:numId w:val="2"/>
+        </w:numPr>
+        <w:spacing w:after="480" w:before="480" w:lineRule="auto"/>
+        <w:ind w:left="720" w:hanging="360"/>
+        <w:contextualSpacing w:val="1"/>
+        <w:rPr>
+          <w:sz w:val="24"/>
+          <w:szCs w:val="24"/>
+          <w:u w:val="none"/>
+        </w:rPr>
+      </w:pPr>
+      <w:r>
+        <w:rPr>
+          <w:sz w:val="24"/>
+          <w:szCs w:val="24"/>
+          <w:rtl w:val="0"/>
+        </w:rPr>
+        <w:t xml:space="preserve">Line spacing for written reports should be line and a half.</w:t>
+      </w:r>
+    </w:p>
+    <w:p>
+      <w:pPr>
+        <w:numPr>
+          <w:ilvl w:val="1"/>
+          <w:numId w:val="2"/>
+        </w:numPr>
+        <w:spacing w:after="480" w:before="480" w:lineRule="auto"/>
+        <w:ind w:left="1440" w:hanging="360"/>
+        <w:contextualSpacing w:val="1"/>
+        <w:rPr>
+          <w:sz w:val="24"/>
+          <w:szCs w:val="24"/>
+          <w:u w:val="none"/>
+        </w:rPr>
+      </w:pPr>
+      <w:r>
+        <w:rPr>
+          <w:sz w:val="24"/>
+          <w:szCs w:val="24"/>
+          <w:rtl w:val="0"/>
+        </w:rPr>
+        <w:t xml:space="preserve">The exception to this is between paragraphs where two lines should be left.</w:t>
       </w:r>
     </w:p>
     <w:p>
@@ -459,7 +500,7 @@
           <w:szCs w:val="24"/>
           <w:rtl w:val="0"/>
         </w:rPr>
-        <w:t xml:space="preserve">iagrams will have correct notation and be done in black on a white background.</w:t>
+        <w:t xml:space="preserve">iagrams will have correct notation (UML)</w:t>
       </w:r>
     </w:p>
     <w:p>
@@ -483,47 +524,7 @@
           <w:szCs w:val="24"/>
           <w:rtl w:val="0"/>
         </w:rPr>
-        <w:t xml:space="preserve">Peter shall be in charge of formatting </w:t>
-      </w:r>
-    </w:p>
-    <w:p>
-      <w:pPr>
-        <w:numPr>
-          <w:ilvl w:val="0"/>
-          <w:numId w:val="3"/>
-        </w:numPr>
-        <w:spacing w:after="480" w:before="480" w:lineRule="auto"/>
-        <w:ind w:left="720" w:hanging="360"/>
-        <w:contextualSpacing w:val="1"/>
-        <w:rPr>
-          <w:sz w:val="24"/>
-          <w:szCs w:val="24"/>
-          <w:u w:val="none"/>
-        </w:rPr>
-      </w:pPr>
-      <w:r>
-        <w:rPr>
-          <w:sz w:val="24"/>
-          <w:szCs w:val="24"/>
-          <w:rtl w:val="0"/>
-        </w:rPr>
         <w:t xml:space="preserve">ERD will be done using crows fleet notion</w:t>
-      </w:r>
-    </w:p>
-    <w:p>
-      <w:pPr>
-        <w:spacing w:after="480" w:before="480" w:lineRule="auto"/>
-        <w:ind w:left="0" w:firstLine="0"/>
-        <w:contextualSpacing w:val="0"/>
-        <w:rPr>
-          <w:sz w:val="24"/>
-          <w:szCs w:val="24"/>
-        </w:rPr>
-      </w:pPr>
-      <w:r>
-        <w:rPr>
-          <w:rtl w:val="0"/>
-        </w:rPr>
       </w:r>
     </w:p>
     <w:sectPr>
@@ -536,7 +537,7 @@
 </file>
 
 <file path=word/comments.xml><?xml version="1.0" encoding="utf-8"?>
-<w:comments xmlns:mc="http://schemas.openxmlformats.org/markup-compatibility/2006" xmlns:o="urn:schemas-microsoft-com:office:office" xmlns:r="http://schemas.openxmlformats.org/officeDocument/2006/relationships" xmlns:m="http://schemas.openxmlformats.org/officeDocument/2006/math" xmlns:v="urn:schemas-microsoft-com:vml" xmlns:wp="http://schemas.openxmlformats.org/drawingml/2006/wordprocessingDrawing" xmlns:w10="urn:schemas-microsoft-com:office:word" xmlns:w="http://schemas.openxmlformats.org/wordprocessingml/2006/main" xmlns:wne="http://schemas.microsoft.com/office/word/2006/wordml" xmlns:sl="http://schemas.openxmlformats.org/schemaLibrary/2006/main" xmlns:a="http://schemas.openxmlformats.org/drawingml/2006/main" xmlns:pic="http://schemas.openxmlformats.org/drawingml/2006/picture" xmlns:c="http://schemas.openxmlformats.org/drawingml/2006/chart" xmlns:lc="http://schemas.openxmlformats.org/drawingml/2006/lockedCanvas" xmlns:dgm="http://schemas.openxmlformats.org/drawingml/2006/diagram" xmlns:wps="http://schemas.microsoft.com/office/word/2010/wordprocessingShape" xmlns:wpg="http://schemas.microsoft.com/office/word/2010/wordprocessingGroup">
+<w:comments xmlns:mc="http://schemas.openxmlformats.org/markup-compatibility/2006" xmlns:o="urn:schemas-microsoft-com:office:office" xmlns:r="http://schemas.openxmlformats.org/officeDocument/2006/relationships" xmlns:m="http://schemas.openxmlformats.org/officeDocument/2006/math" xmlns:v="urn:schemas-microsoft-com:vml" xmlns:wp="http://schemas.openxmlformats.org/drawingml/2006/wordprocessingDrawing" xmlns:w10="urn:schemas-microsoft-com:office:word" xmlns:w="http://schemas.openxmlformats.org/wordprocessingml/2006/main" xmlns:wne="http://schemas.microsoft.com/office/word/2006/wordml" xmlns:sl="http://schemas.openxmlformats.org/schemaLibrary/2006/main" xmlns:a="http://schemas.openxmlformats.org/drawingml/2006/main" xmlns:pic="http://schemas.openxmlformats.org/drawingml/2006/picture" xmlns:c="http://schemas.openxmlformats.org/drawingml/2006/chart" xmlns:lc="http://schemas.openxmlformats.org/drawingml/2006/lockedCanvas" xmlns:dgm="http://schemas.openxmlformats.org/drawingml/2006/diagram" xmlns:wps="http://schemas.microsoft.com/office/word/2010/wordprocessingShape" xmlns:wpg="http://schemas.microsoft.com/office/word/2010/wordprocessingGroup" xmlns:w14="http://schemas.microsoft.com/office/word/2010/wordml" xmlns:w15="http://schemas.microsoft.com/office/word/2012/wordml">
   <w:comment w:author="Sam Tinnuon" w:id="0" w:date="2018-01-25T16:17:02Z">
     <w:p>
       <w:pPr>
@@ -790,7 +791,7 @@
 </file>
 
 <file path=word/numbering.xml><?xml version="1.0" encoding="utf-8"?>
-<w:numbering xmlns:mc="http://schemas.openxmlformats.org/markup-compatibility/2006" xmlns:o="urn:schemas-microsoft-com:office:office" xmlns:r="http://schemas.openxmlformats.org/officeDocument/2006/relationships" xmlns:m="http://schemas.openxmlformats.org/officeDocument/2006/math" xmlns:v="urn:schemas-microsoft-com:vml" xmlns:wp="http://schemas.openxmlformats.org/drawingml/2006/wordprocessingDrawing" xmlns:w10="urn:schemas-microsoft-com:office:word" xmlns:w="http://schemas.openxmlformats.org/wordprocessingml/2006/main" xmlns:wne="http://schemas.microsoft.com/office/word/2006/wordml" xmlns:sl="http://schemas.openxmlformats.org/schemaLibrary/2006/main" xmlns:a="http://schemas.openxmlformats.org/drawingml/2006/main" xmlns:pic="http://schemas.openxmlformats.org/drawingml/2006/picture" xmlns:c="http://schemas.openxmlformats.org/drawingml/2006/chart" xmlns:lc="http://schemas.openxmlformats.org/drawingml/2006/lockedCanvas" xmlns:dgm="http://schemas.openxmlformats.org/drawingml/2006/diagram" xmlns:wps="http://schemas.microsoft.com/office/word/2010/wordprocessingShape" xmlns:wpg="http://schemas.microsoft.com/office/word/2010/wordprocessingGroup">
+<w:numbering xmlns:mc="http://schemas.openxmlformats.org/markup-compatibility/2006" xmlns:o="urn:schemas-microsoft-com:office:office" xmlns:r="http://schemas.openxmlformats.org/officeDocument/2006/relationships" xmlns:m="http://schemas.openxmlformats.org/officeDocument/2006/math" xmlns:v="urn:schemas-microsoft-com:vml" xmlns:wp="http://schemas.openxmlformats.org/drawingml/2006/wordprocessingDrawing" xmlns:w10="urn:schemas-microsoft-com:office:word" xmlns:w="http://schemas.openxmlformats.org/wordprocessingml/2006/main" xmlns:wne="http://schemas.microsoft.com/office/word/2006/wordml" xmlns:sl="http://schemas.openxmlformats.org/schemaLibrary/2006/main" xmlns:a="http://schemas.openxmlformats.org/drawingml/2006/main" xmlns:pic="http://schemas.openxmlformats.org/drawingml/2006/picture" xmlns:c="http://schemas.openxmlformats.org/drawingml/2006/chart" xmlns:lc="http://schemas.openxmlformats.org/drawingml/2006/lockedCanvas" xmlns:dgm="http://schemas.openxmlformats.org/drawingml/2006/diagram" xmlns:wps="http://schemas.microsoft.com/office/word/2010/wordprocessingShape" xmlns:wpg="http://schemas.microsoft.com/office/word/2010/wordprocessingGroup" xmlns:w14="http://schemas.microsoft.com/office/word/2010/wordml" xmlns:w15="http://schemas.microsoft.com/office/word/2012/wordml">
   <w:abstractNum w:abstractNumId="1">
     <w:lvl w:ilvl="0">
       <w:start w:val="1"/>
@@ -1134,41 +1135,19 @@
 </file>
 
 <file path=word/styles.xml><?xml version="1.0" encoding="utf-8"?>
-<w:styles xmlns:mc="http://schemas.openxmlformats.org/markup-compatibility/2006" xmlns:o="urn:schemas-microsoft-com:office:office" xmlns:r="http://schemas.openxmlformats.org/officeDocument/2006/relationships" xmlns:m="http://schemas.openxmlformats.org/officeDocument/2006/math" xmlns:v="urn:schemas-microsoft-com:vml" xmlns:wp="http://schemas.openxmlformats.org/drawingml/2006/wordprocessingDrawing" xmlns:w10="urn:schemas-microsoft-com:office:word" xmlns:w="http://schemas.openxmlformats.org/wordprocessingml/2006/main" xmlns:wne="http://schemas.microsoft.com/office/word/2006/wordml" xmlns:sl="http://schemas.openxmlformats.org/schemaLibrary/2006/main" xmlns:a="http://schemas.openxmlformats.org/drawingml/2006/main" xmlns:pic="http://schemas.openxmlformats.org/drawingml/2006/picture" xmlns:c="http://schemas.openxmlformats.org/drawingml/2006/chart" xmlns:lc="http://schemas.openxmlformats.org/drawingml/2006/lockedCanvas" xmlns:dgm="http://schemas.openxmlformats.org/drawingml/2006/diagram" xmlns:wps="http://schemas.microsoft.com/office/word/2010/wordprocessingShape" xmlns:wpg="http://schemas.microsoft.com/office/word/2010/wordprocessingGroup">
+<w:styles xmlns:mc="http://schemas.openxmlformats.org/markup-compatibility/2006" xmlns:o="urn:schemas-microsoft-com:office:office" xmlns:r="http://schemas.openxmlformats.org/officeDocument/2006/relationships" xmlns:m="http://schemas.openxmlformats.org/officeDocument/2006/math" xmlns:v="urn:schemas-microsoft-com:vml" xmlns:wp="http://schemas.openxmlformats.org/drawingml/2006/wordprocessingDrawing" xmlns:w10="urn:schemas-microsoft-com:office:word" xmlns:w="http://schemas.openxmlformats.org/wordprocessingml/2006/main" xmlns:wne="http://schemas.microsoft.com/office/word/2006/wordml" xmlns:sl="http://schemas.openxmlformats.org/schemaLibrary/2006/main" xmlns:a="http://schemas.openxmlformats.org/drawingml/2006/main" xmlns:pic="http://schemas.openxmlformats.org/drawingml/2006/picture" xmlns:c="http://schemas.openxmlformats.org/drawingml/2006/chart" xmlns:lc="http://schemas.openxmlformats.org/drawingml/2006/lockedCanvas" xmlns:dgm="http://schemas.openxmlformats.org/drawingml/2006/diagram" xmlns:wps="http://schemas.microsoft.com/office/word/2010/wordprocessingShape" xmlns:wpg="http://schemas.microsoft.com/office/word/2010/wordprocessingGroup" xmlns:w14="http://schemas.microsoft.com/office/word/2010/wordml" xmlns:w15="http://schemas.microsoft.com/office/word/2012/wordml">
   <w:docDefaults>
     <w:rPrDefault>
       <w:rPr>
         <w:rFonts w:ascii="Arial" w:cs="Arial" w:eastAsia="Arial" w:hAnsi="Arial"/>
-        <w:b w:val="0"/>
-        <w:i w:val="0"/>
-        <w:smallCaps w:val="0"/>
-        <w:strike w:val="0"/>
-        <w:color w:val="000000"/>
         <w:sz w:val="22"/>
         <w:szCs w:val="22"/>
-        <w:u w:val="none"/>
-        <w:shd w:fill="auto" w:val="clear"/>
-        <w:vertAlign w:val="baseline"/>
         <w:lang w:val="en"/>
       </w:rPr>
     </w:rPrDefault>
     <w:pPrDefault>
       <w:pPr>
-        <w:keepNext w:val="0"/>
-        <w:keepLines w:val="0"/>
-        <w:widowControl w:val="1"/>
-        <w:pBdr>
-          <w:top w:space="0" w:sz="0" w:val="nil"/>
-          <w:left w:space="0" w:sz="0" w:val="nil"/>
-          <w:bottom w:space="0" w:sz="0" w:val="nil"/>
-          <w:right w:space="0" w:sz="0" w:val="nil"/>
-          <w:between w:space="0" w:sz="0" w:val="nil"/>
-        </w:pBdr>
-        <w:shd w:fill="auto" w:val="clear"/>
-        <w:spacing w:after="0" w:before="0" w:line="276" w:lineRule="auto"/>
-        <w:ind w:left="0" w:right="0" w:firstLine="0"/>
-        <w:contextualSpacing w:val="0"/>
-        <w:jc w:val="left"/>
+        <w:spacing w:line="276" w:lineRule="auto"/>
       </w:pPr>
     </w:pPrDefault>
   </w:docDefaults>

</xml_diff>